<commit_message>
HW 4 Well code update
</commit_message>
<xml_diff>
--- a/Working/HW3_BoxModel_FloPy/Challenge_Figures_Steyaert.docx
+++ b/Working/HW3_BoxModel_FloPy/Challenge_Figures_Steyaert.docx
@@ -962,7 +962,7 @@
                 <w:rFonts w:ascii="Calibri" w:eastAsia="Times New Roman" w:hAnsi="Calibri" w:cs="Calibri"/>
                 <w:color w:val="000000"/>
               </w:rPr>
-              <w:t>0.9996</w:t>
+              <w:t>-0.0004</w:t>
             </w:r>
           </w:p>
         </w:tc>
@@ -1153,7 +1153,7 @@
                 <w:rFonts w:ascii="Calibri" w:eastAsia="Times New Roman" w:hAnsi="Calibri" w:cs="Calibri"/>
                 <w:color w:val="000000"/>
               </w:rPr>
-              <w:t>1.9996</w:t>
+              <w:t>-0.0004</w:t>
             </w:r>
           </w:p>
         </w:tc>
@@ -1344,7 +1344,7 @@
                 <w:rFonts w:ascii="Calibri" w:eastAsia="Times New Roman" w:hAnsi="Calibri" w:cs="Calibri"/>
                 <w:color w:val="000000"/>
               </w:rPr>
-              <w:t>2.9996</w:t>
+              <w:t>-0.0004</w:t>
             </w:r>
           </w:p>
         </w:tc>
@@ -1608,7 +1608,7 @@
           </mc:Choice>
           <mc:Fallback>
             <w:pict>
-              <v:group w14:anchorId="13A9950A" id="Group 10" o:spid="_x0000_s1026" style="position:absolute;margin-left:-7pt;margin-top:27.35pt;width:505.95pt;height:461pt;z-index:251662336" coordsize="64255,58547" o:gfxdata="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">
+              <v:group w14:anchorId="554A29FA" id="Group 10" o:spid="_x0000_s1026" style="position:absolute;margin-left:-7pt;margin-top:27.35pt;width:505.95pt;height:461pt;z-index:251662336" coordsize="64255,58547" o:gfxdata="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">
                 <v:shapetype id="_x0000_t75" coordsize="21600,21600" o:spt="75" o:preferrelative="t" path="m@4@5l@4@11@9@11@9@5xe" filled="f" stroked="f">
                   <v:stroke joinstyle="miter"/>
                   <v:formulas>

</xml_diff>